<commit_message>
Corriger le lien github
</commit_message>
<xml_diff>
--- a/tpfinalwebavance2/Documentation Projet.docx
+++ b/tpfinalwebavance2/Documentation Projet.docx
@@ -29,11 +29,13 @@
           <w:rPr>
             <w:rStyle w:val="Lienhypertexte"/>
           </w:rPr>
-          <w:t>https://github.com/NabilDjerroud/TP2-MVC-Nabil-Djerroud/7</w:t>
+          <w:t>https://github.com/NabilDjerroud/TP2-MVC-Nabil-Djerroud/</w:t>
         </w:r>
       </w:hyperlink>
     </w:p>
     <w:p>
+      <w:bookmarkStart w:id="0" w:name="_GoBack"/>
+      <w:bookmarkEnd w:id="0"/>
       <w:r>
         <w:t xml:space="preserve">Lien </w:t>
       </w:r>
@@ -54,10 +56,7 @@
         </w:r>
       </w:hyperlink>
     </w:p>
-    <w:p>
-      <w:bookmarkStart w:id="0" w:name="_GoBack"/>
-      <w:bookmarkEnd w:id="0"/>
-    </w:p>
+    <w:p/>
     <w:p>
       <w:pPr>
         <w:rPr>
@@ -91,7 +90,9 @@
       <w:r>
         <w:rPr>
           <w:b/>
+          <w:noProof/>
           <w:sz w:val="28"/>
+          <w:lang w:eastAsia="fr-FR"/>
         </w:rPr>
         <w:drawing>
           <wp:inline distT="0" distB="0" distL="0" distR="0" wp14:anchorId="72B716F6" wp14:editId="47B66A4D">

</xml_diff>